<commit_message>
add satuan in barang
</commit_message>
<xml_diff>
--- a/peminjaman_barang/Data Peminjaman Barang.docx
+++ b/peminjaman_barang/Data Peminjaman Barang.docx
@@ -244,7 +244,7 @@
                 <w:b w:val="1"/>
                 <w:bCs w:val="1"/>
               </w:rPr>
-              <w:t xml:space="preserve">Biro</w:t>
+              <w:t xml:space="preserve">Satuan Kerja</w:t>
             </w:r>
           </w:p>
         </w:tc>
@@ -370,7 +370,7 @@
             </w:pPr>
             <w:r>
               <w:rPr/>
-              <w:t xml:space="preserve">2</w:t>
+              <w:t xml:space="preserve">2 Pack</w:t>
             </w:r>
           </w:p>
         </w:tc>
@@ -593,7 +593,7 @@
             </w:pPr>
             <w:r>
               <w:rPr/>
-              <w:t xml:space="preserve">2</w:t>
+              <w:t xml:space="preserve">2 Pack</w:t>
             </w:r>
           </w:p>
         </w:tc>

</xml_diff>